<commit_message>
prise en compte remarque, deux trois mot sur evolution partie 1
</commit_message>
<xml_diff>
--- a/docs/2018_2019_Annexe4_AttestationNonPlagiat.docx
+++ b/docs/2018_2019_Annexe4_AttestationNonPlagiat.docx
@@ -63,7 +63,7 @@
                 <wp:positionV relativeFrom="paragraph">
                   <wp:posOffset>-20320</wp:posOffset>
                 </wp:positionV>
-                <wp:extent cx="5156200" cy="1116330"/>
+                <wp:extent cx="5156835" cy="1116965"/>
                 <wp:effectExtent l="0" t="0" r="27305" b="28575"/>
                 <wp:wrapNone/>
                 <wp:docPr id="1" name="Text Box 2"/>
@@ -74,7 +74,7 @@
                       <wps:spPr>
                         <a:xfrm>
                           <a:off x="0" y="0"/>
-                          <a:ext cx="5155560" cy="1115640"/>
+                          <a:ext cx="5156280" cy="1116360"/>
                         </a:xfrm>
                         <a:prstGeom prst="rect">
                           <a:avLst/>
@@ -209,7 +209,7 @@
           </mc:Choice>
           <mc:Fallback>
             <w:pict>
-              <v:rect id="shape_0" ID="Text Box 2" fillcolor="white" stroked="t" style="position:absolute;margin-left:138.65pt;margin-top:-1.6pt;width:405.9pt;height:87.8pt">
+              <v:rect id="shape_0" ID="Text Box 2" fillcolor="white" stroked="t" style="position:absolute;margin-left:138.65pt;margin-top:-1.6pt;width:405.95pt;height:87.85pt">
                 <w10:wrap type="square"/>
                 <v:fill o:detectmouseclick="t" color2="#93cddd"/>
                 <v:stroke color="black" weight="9360" joinstyle="miter" endcap="flat"/>
@@ -322,7 +322,7 @@
                 <wp:positionV relativeFrom="paragraph">
                   <wp:posOffset>95885</wp:posOffset>
                 </wp:positionV>
-                <wp:extent cx="7240905" cy="2202180"/>
+                <wp:extent cx="7241540" cy="2202815"/>
                 <wp:effectExtent l="0" t="0" r="19050" b="28575"/>
                 <wp:wrapNone/>
                 <wp:docPr id="4" name="Text Box 5"/>
@@ -333,7 +333,7 @@
                       <wps:spPr>
                         <a:xfrm>
                           <a:off x="0" y="0"/>
-                          <a:ext cx="7240320" cy="2201400"/>
+                          <a:ext cx="7241040" cy="2202120"/>
                         </a:xfrm>
                         <a:prstGeom prst="rect">
                           <a:avLst/>
@@ -442,7 +442,25 @@
                                 <w:sz w:val="28"/>
                                 <w:szCs w:val="28"/>
                               </w:rPr>
-                              <w:t>«Comment l'automatisation peut permettre d'améliorer le cycle de vie d'une application ? »</w:t>
+                              <w:t>«Comment l'automatisation peut-</w:t>
+                            </w:r>
+                            <w:r>
+                              <w:rPr>
+                                <w:rFonts w:cs="Times New Roman" w:ascii="Times New Roman" w:hAnsi="Times New Roman"/>
+                                <w:color w:val="000000"/>
+                                <w:sz w:val="28"/>
+                                <w:szCs w:val="28"/>
+                              </w:rPr>
+                              <w:t>elle</w:t>
+                            </w:r>
+                            <w:r>
+                              <w:rPr>
+                                <w:rFonts w:cs="Times New Roman" w:ascii="Times New Roman" w:hAnsi="Times New Roman"/>
+                                <w:color w:val="000000"/>
+                                <w:sz w:val="28"/>
+                                <w:szCs w:val="28"/>
+                              </w:rPr>
+                              <w:t xml:space="preserve"> permettre d'améliorer le cycle de vie d'une application ? »</w:t>
                             </w:r>
                           </w:p>
                           <w:p>
@@ -468,7 +486,7 @@
           </mc:Choice>
           <mc:Fallback>
             <w:pict>
-              <v:rect id="shape_0" ID="Text Box 5" fillcolor="white" stroked="t" style="position:absolute;margin-left:-21.75pt;margin-top:7.55pt;width:570.05pt;height:173.3pt">
+              <v:rect id="shape_0" ID="Text Box 5" fillcolor="white" stroked="t" style="position:absolute;margin-left:-21.75pt;margin-top:7.55pt;width:570.1pt;height:173.35pt">
                 <w10:wrap type="square"/>
                 <v:fill o:detectmouseclick="t" type="solid" color2="black"/>
                 <v:stroke color="black" weight="9360" joinstyle="miter" endcap="flat"/>
@@ -560,7 +578,25 @@
                           <w:sz w:val="28"/>
                           <w:szCs w:val="28"/>
                         </w:rPr>
-                        <w:t>«Comment l'automatisation peut permettre d'améliorer le cycle de vie d'une application ? »</w:t>
+                        <w:t>«Comment l'automatisation peut-</w:t>
+                      </w:r>
+                      <w:r>
+                        <w:rPr>
+                          <w:rFonts w:cs="Times New Roman" w:ascii="Times New Roman" w:hAnsi="Times New Roman"/>
+                          <w:color w:val="000000"/>
+                          <w:sz w:val="28"/>
+                          <w:szCs w:val="28"/>
+                        </w:rPr>
+                        <w:t>elle</w:t>
+                      </w:r>
+                      <w:r>
+                        <w:rPr>
+                          <w:rFonts w:cs="Times New Roman" w:ascii="Times New Roman" w:hAnsi="Times New Roman"/>
+                          <w:color w:val="000000"/>
+                          <w:sz w:val="28"/>
+                          <w:szCs w:val="28"/>
+                        </w:rPr>
+                        <w:t xml:space="preserve"> permettre d'améliorer le cycle de vie d'une application ? »</w:t>
                       </w:r>
                     </w:p>
                     <w:p>
@@ -653,7 +689,7 @@
                 <wp:positionV relativeFrom="paragraph">
                   <wp:posOffset>148590</wp:posOffset>
                 </wp:positionV>
-                <wp:extent cx="7240905" cy="2154555"/>
+                <wp:extent cx="7241540" cy="2155190"/>
                 <wp:effectExtent l="0" t="0" r="19050" b="19050"/>
                 <wp:wrapNone/>
                 <wp:docPr id="6" name="Text Box 33"/>
@@ -664,7 +700,7 @@
                       <wps:spPr>
                         <a:xfrm>
                           <a:off x="0" y="0"/>
-                          <a:ext cx="7240320" cy="2153880"/>
+                          <a:ext cx="7241040" cy="2154600"/>
                         </a:xfrm>
                         <a:prstGeom prst="rect">
                           <a:avLst/>
@@ -888,7 +924,7 @@
           </mc:Choice>
           <mc:Fallback>
             <w:pict>
-              <v:rect id="shape_0" ID="Text Box 33" fillcolor="white" stroked="t" style="position:absolute;margin-left:-21.75pt;margin-top:11.7pt;width:570.05pt;height:169.55pt">
+              <v:rect id="shape_0" ID="Text Box 33" fillcolor="white" stroked="t" style="position:absolute;margin-left:-21.75pt;margin-top:11.7pt;width:570.1pt;height:169.6pt">
                 <w10:wrap type="square"/>
                 <v:fill o:detectmouseclick="t" type="solid" color2="black"/>
                 <v:stroke color="black" weight="9360" joinstyle="miter" endcap="flat"/>
@@ -1162,7 +1198,7 @@
                 <wp:positionV relativeFrom="paragraph">
                   <wp:posOffset>191770</wp:posOffset>
                 </wp:positionV>
-                <wp:extent cx="7240905" cy="2230755"/>
+                <wp:extent cx="7241540" cy="2231390"/>
                 <wp:effectExtent l="0" t="0" r="19050" b="19050"/>
                 <wp:wrapNone/>
                 <wp:docPr id="8" name="Text Box 34"/>
@@ -1173,7 +1209,7 @@
                       <wps:spPr>
                         <a:xfrm>
                           <a:off x="0" y="0"/>
-                          <a:ext cx="7240320" cy="2230200"/>
+                          <a:ext cx="7241040" cy="2230920"/>
                         </a:xfrm>
                         <a:prstGeom prst="rect">
                           <a:avLst/>
@@ -1316,7 +1352,7 @@
           </mc:Choice>
           <mc:Fallback>
             <w:pict>
-              <v:rect id="shape_0" ID="Text Box 34" fillcolor="white" stroked="t" style="position:absolute;margin-left:-21.75pt;margin-top:15.1pt;width:570.05pt;height:175.55pt">
+              <v:rect id="shape_0" ID="Text Box 34" fillcolor="white" stroked="t" style="position:absolute;margin-left:-21.75pt;margin-top:15.1pt;width:570.1pt;height:175.6pt">
                 <w10:wrap type="square"/>
                 <v:fill o:detectmouseclick="t" type="solid" color2="black"/>
                 <v:stroke color="black" weight="9360" joinstyle="miter" endcap="flat"/>
@@ -1518,7 +1554,7 @@
                 <wp:positionV relativeFrom="paragraph">
                   <wp:posOffset>-1905</wp:posOffset>
                 </wp:positionV>
-                <wp:extent cx="7240905" cy="1621155"/>
+                <wp:extent cx="7241540" cy="1621790"/>
                 <wp:effectExtent l="0" t="0" r="19050" b="19050"/>
                 <wp:wrapNone/>
                 <wp:docPr id="10" name="Text Box 35"/>
@@ -1529,7 +1565,7 @@
                       <wps:spPr>
                         <a:xfrm>
                           <a:off x="0" y="0"/>
-                          <a:ext cx="7240320" cy="1620360"/>
+                          <a:ext cx="7241040" cy="1621080"/>
                         </a:xfrm>
                         <a:prstGeom prst="rect">
                           <a:avLst/>
@@ -1605,25 +1641,7 @@
                                 <w:sz w:val="28"/>
                                 <w:szCs w:val="28"/>
                               </w:rPr>
-                              <w:t xml:space="preserve">Fait le </w:t>
-                            </w:r>
-                            <w:r>
-                              <w:rPr>
-                                <w:rFonts w:cs="Times New Roman" w:ascii="Times New Roman" w:hAnsi="Times New Roman"/>
-                                <w:color w:val="000000"/>
-                                <w:sz w:val="28"/>
-                                <w:szCs w:val="28"/>
-                              </w:rPr>
-                              <w:t>29/03/2019</w:t>
-                            </w:r>
-                            <w:r>
-                              <w:rPr>
-                                <w:rFonts w:cs="Times New Roman" w:ascii="Times New Roman" w:hAnsi="Times New Roman"/>
-                                <w:color w:val="000000"/>
-                                <w:sz w:val="28"/>
-                                <w:szCs w:val="28"/>
-                              </w:rPr>
-                              <w:t xml:space="preserve"> A BORDEAUX</w:t>
+                              <w:t>Fait le 29/03/2019 A BORDEAUX</w:t>
                             </w:r>
                           </w:p>
                           <w:p>
@@ -1669,7 +1687,7 @@
           </mc:Choice>
           <mc:Fallback>
             <w:pict>
-              <v:rect id="shape_0" ID="Text Box 35" fillcolor="white" stroked="t" style="position:absolute;margin-left:-21.75pt;margin-top:-0.15pt;width:570.05pt;height:127.55pt">
+              <v:rect id="shape_0" ID="Text Box 35" fillcolor="white" stroked="t" style="position:absolute;margin-left:-21.75pt;margin-top:-0.15pt;width:570.1pt;height:127.6pt">
                 <w10:wrap type="square"/>
                 <v:fill o:detectmouseclick="t" type="solid" color2="black"/>
                 <v:stroke color="black" weight="9360" joinstyle="miter" endcap="flat"/>
@@ -1728,25 +1746,7 @@
                           <w:sz w:val="28"/>
                           <w:szCs w:val="28"/>
                         </w:rPr>
-                        <w:t xml:space="preserve">Fait le </w:t>
-                      </w:r>
-                      <w:r>
-                        <w:rPr>
-                          <w:rFonts w:cs="Times New Roman" w:ascii="Times New Roman" w:hAnsi="Times New Roman"/>
-                          <w:color w:val="000000"/>
-                          <w:sz w:val="28"/>
-                          <w:szCs w:val="28"/>
-                        </w:rPr>
-                        <w:t>29/03/2019</w:t>
-                      </w:r>
-                      <w:r>
-                        <w:rPr>
-                          <w:rFonts w:cs="Times New Roman" w:ascii="Times New Roman" w:hAnsi="Times New Roman"/>
-                          <w:color w:val="000000"/>
-                          <w:sz w:val="28"/>
-                          <w:szCs w:val="28"/>
-                        </w:rPr>
-                        <w:t xml:space="preserve"> A BORDEAUX</w:t>
+                        <w:t>Fait le 29/03/2019 A BORDEAUX</w:t>
                       </w:r>
                     </w:p>
                     <w:p>
@@ -1804,7 +1804,7 @@
       <w:r>
         <w:rPr/>
         <w:drawing>
-          <wp:anchor behindDoc="0" distT="0" distB="0" distL="0" distR="0" simplePos="0" locked="0" layoutInCell="1" allowOverlap="1" relativeHeight="13">
+          <wp:anchor behindDoc="0" distT="0" distB="0" distL="0" distR="0" simplePos="0" locked="0" layoutInCell="1" allowOverlap="1" relativeHeight="7">
             <wp:simplePos x="0" y="0"/>
             <wp:positionH relativeFrom="column">
               <wp:posOffset>1309370</wp:posOffset>
@@ -3038,6 +3038,134 @@
       <w:rFonts w:cs="Wingdings"/>
     </w:rPr>
   </w:style>
+  <w:style w:type="character" w:styleId="ListLabel45">
+    <w:name w:val="ListLabel 45"/>
+    <w:qFormat/>
+    <w:rPr>
+      <w:rFonts w:ascii="Times New Roman" w:hAnsi="Times New Roman" w:cs="Times New Roman"/>
+      <w:sz w:val="28"/>
+    </w:rPr>
+  </w:style>
+  <w:style w:type="character" w:styleId="ListLabel46">
+    <w:name w:val="ListLabel 46"/>
+    <w:qFormat/>
+    <w:rPr>
+      <w:rFonts w:cs="Courier New"/>
+    </w:rPr>
+  </w:style>
+  <w:style w:type="character" w:styleId="ListLabel47">
+    <w:name w:val="ListLabel 47"/>
+    <w:qFormat/>
+    <w:rPr>
+      <w:rFonts w:cs="Wingdings"/>
+    </w:rPr>
+  </w:style>
+  <w:style w:type="character" w:styleId="ListLabel48">
+    <w:name w:val="ListLabel 48"/>
+    <w:qFormat/>
+    <w:rPr>
+      <w:rFonts w:cs="Symbol"/>
+    </w:rPr>
+  </w:style>
+  <w:style w:type="character" w:styleId="ListLabel49">
+    <w:name w:val="ListLabel 49"/>
+    <w:qFormat/>
+    <w:rPr>
+      <w:rFonts w:cs="Courier New"/>
+    </w:rPr>
+  </w:style>
+  <w:style w:type="character" w:styleId="ListLabel50">
+    <w:name w:val="ListLabel 50"/>
+    <w:qFormat/>
+    <w:rPr>
+      <w:rFonts w:cs="Wingdings"/>
+    </w:rPr>
+  </w:style>
+  <w:style w:type="character" w:styleId="ListLabel51">
+    <w:name w:val="ListLabel 51"/>
+    <w:qFormat/>
+    <w:rPr>
+      <w:rFonts w:cs="Symbol"/>
+    </w:rPr>
+  </w:style>
+  <w:style w:type="character" w:styleId="ListLabel52">
+    <w:name w:val="ListLabel 52"/>
+    <w:qFormat/>
+    <w:rPr>
+      <w:rFonts w:cs="Courier New"/>
+    </w:rPr>
+  </w:style>
+  <w:style w:type="character" w:styleId="ListLabel53">
+    <w:name w:val="ListLabel 53"/>
+    <w:qFormat/>
+    <w:rPr>
+      <w:rFonts w:cs="Wingdings"/>
+    </w:rPr>
+  </w:style>
+  <w:style w:type="character" w:styleId="ListLabel54">
+    <w:name w:val="ListLabel 54"/>
+    <w:qFormat/>
+    <w:rPr>
+      <w:rFonts w:ascii="Times New Roman" w:hAnsi="Times New Roman" w:cs="Times New Roman"/>
+      <w:sz w:val="28"/>
+    </w:rPr>
+  </w:style>
+  <w:style w:type="character" w:styleId="ListLabel55">
+    <w:name w:val="ListLabel 55"/>
+    <w:qFormat/>
+    <w:rPr>
+      <w:rFonts w:cs="Courier New"/>
+    </w:rPr>
+  </w:style>
+  <w:style w:type="character" w:styleId="ListLabel56">
+    <w:name w:val="ListLabel 56"/>
+    <w:qFormat/>
+    <w:rPr>
+      <w:rFonts w:cs="Wingdings"/>
+    </w:rPr>
+  </w:style>
+  <w:style w:type="character" w:styleId="ListLabel57">
+    <w:name w:val="ListLabel 57"/>
+    <w:qFormat/>
+    <w:rPr>
+      <w:rFonts w:cs="Symbol"/>
+    </w:rPr>
+  </w:style>
+  <w:style w:type="character" w:styleId="ListLabel58">
+    <w:name w:val="ListLabel 58"/>
+    <w:qFormat/>
+    <w:rPr>
+      <w:rFonts w:cs="Courier New"/>
+    </w:rPr>
+  </w:style>
+  <w:style w:type="character" w:styleId="ListLabel59">
+    <w:name w:val="ListLabel 59"/>
+    <w:qFormat/>
+    <w:rPr>
+      <w:rFonts w:cs="Wingdings"/>
+    </w:rPr>
+  </w:style>
+  <w:style w:type="character" w:styleId="ListLabel60">
+    <w:name w:val="ListLabel 60"/>
+    <w:qFormat/>
+    <w:rPr>
+      <w:rFonts w:cs="Symbol"/>
+    </w:rPr>
+  </w:style>
+  <w:style w:type="character" w:styleId="ListLabel61">
+    <w:name w:val="ListLabel 61"/>
+    <w:qFormat/>
+    <w:rPr>
+      <w:rFonts w:cs="Courier New"/>
+    </w:rPr>
+  </w:style>
+  <w:style w:type="character" w:styleId="ListLabel62">
+    <w:name w:val="ListLabel 62"/>
+    <w:qFormat/>
+    <w:rPr>
+      <w:rFonts w:cs="Wingdings"/>
+    </w:rPr>
+  </w:style>
   <w:style w:type="paragraph" w:styleId="Titre">
     <w:name w:val="Titre"/>
     <w:basedOn w:val="Normal"/>

</xml_diff>